<commit_message>
1. update rulebook 2. over capacity sign update
</commit_message>
<xml_diff>
--- a/Rules_EN.docx
+++ b/Rules_EN.docx
@@ -7,12 +7,16 @@
         <w:rPr>
           <w:b/>
           <w:bCs/>
-        </w:rPr>
-      </w:pPr>
-      <w:r>
-        <w:rPr>
-          <w:b/>
-          <w:bCs/>
+          <w:sz w:val="28"/>
+          <w:szCs w:val="28"/>
+        </w:rPr>
+      </w:pPr>
+      <w:r>
+        <w:rPr>
+          <w:b/>
+          <w:bCs/>
+          <w:sz w:val="28"/>
+          <w:szCs w:val="28"/>
         </w:rPr>
         <w:t>Background</w:t>
       </w:r>
@@ -27,12 +31,16 @@
         <w:rPr>
           <w:b/>
           <w:bCs/>
-        </w:rPr>
-      </w:pPr>
-      <w:r>
-        <w:rPr>
-          <w:b/>
-          <w:bCs/>
+          <w:sz w:val="28"/>
+          <w:szCs w:val="28"/>
+        </w:rPr>
+      </w:pPr>
+      <w:r>
+        <w:rPr>
+          <w:b/>
+          <w:bCs/>
+          <w:sz w:val="28"/>
+          <w:szCs w:val="28"/>
         </w:rPr>
         <w:t>Objective</w:t>
       </w:r>
@@ -52,12 +60,16 @@
         <w:rPr>
           <w:b/>
           <w:bCs/>
-        </w:rPr>
-      </w:pPr>
-      <w:r>
-        <w:rPr>
-          <w:b/>
-          <w:bCs/>
+          <w:sz w:val="28"/>
+          <w:szCs w:val="28"/>
+        </w:rPr>
+      </w:pPr>
+      <w:r>
+        <w:rPr>
+          <w:b/>
+          <w:bCs/>
+          <w:sz w:val="28"/>
+          <w:szCs w:val="28"/>
         </w:rPr>
         <w:t>Rules</w:t>
       </w:r>
@@ -120,13 +132,46 @@
       </w:r>
     </w:p>
     <w:p>
-      <w:r>
+      <w:pPr>
+        <w:rPr>
+          <w:rFonts w:hint="eastAsia"/>
+        </w:rPr>
+      </w:pPr>
+    </w:p>
+    <w:p>
+      <w:pPr>
+        <w:rPr>
+          <w:b/>
+          <w:bCs/>
+          <w:sz w:val="28"/>
+          <w:szCs w:val="28"/>
+        </w:rPr>
+      </w:pPr>
+      <w:r>
+        <w:rPr>
+          <w:b/>
+          <w:bCs/>
+          <w:sz w:val="28"/>
+          <w:szCs w:val="28"/>
+        </w:rPr>
         <w:t xml:space="preserve">1. </w:t>
       </w:r>
       <w:r>
+        <w:rPr>
+          <w:b/>
+          <w:bCs/>
+          <w:sz w:val="28"/>
+          <w:szCs w:val="28"/>
+        </w:rPr>
         <w:t>Location</w:t>
       </w:r>
       <w:r>
+        <w:rPr>
+          <w:b/>
+          <w:bCs/>
+          <w:sz w:val="28"/>
+          <w:szCs w:val="28"/>
+        </w:rPr>
         <w:t xml:space="preserve"> Selection</w:t>
       </w:r>
     </w:p>
@@ -257,11 +302,7 @@
     </w:p>
     <w:p>
       <w:r>
-        <w:t xml:space="preserve">When both the hunter and the apprentice choose the forest, the apprentice can </w:t>
-      </w:r>
-      <w:r>
-        <w:lastRenderedPageBreak/>
-        <w:t>deal 1 point of damage to the monster. In other situations, the apprentice going to the forest provides no benefits.</w:t>
+        <w:t>When both the hunter and the apprentice choose the forest, the apprentice can deal 1 point of damage to the monster. In other situations, the apprentice going to the forest provides no benefits.</w:t>
       </w:r>
     </w:p>
     <w:p>
@@ -270,10 +311,10 @@
           <w:noProof/>
         </w:rPr>
         <w:drawing>
-          <wp:inline distT="0" distB="0" distL="0" distR="0" wp14:anchorId="1F532935" wp14:editId="614D0E0F">
-            <wp:extent cx="5274310" cy="1840865"/>
-            <wp:effectExtent l="0" t="0" r="2540" b="6985"/>
-            <wp:docPr id="1" name="圖片 1"/>
+          <wp:inline distT="0" distB="0" distL="0" distR="0" wp14:anchorId="2C5564DD" wp14:editId="630B3D10">
+            <wp:extent cx="3496163" cy="5696745"/>
+            <wp:effectExtent l="0" t="0" r="9525" b="0"/>
+            <wp:docPr id="490666577" name="圖片 1"/>
             <wp:cNvGraphicFramePr>
               <a:graphicFrameLocks xmlns:a="http://schemas.openxmlformats.org/drawingml/2006/main" noChangeAspect="1"/>
             </wp:cNvGraphicFramePr>
@@ -281,7 +322,7 @@
               <a:graphicData uri="http://schemas.openxmlformats.org/drawingml/2006/picture">
                 <pic:pic xmlns:pic="http://schemas.openxmlformats.org/drawingml/2006/picture">
                   <pic:nvPicPr>
-                    <pic:cNvPr id="1" name=""/>
+                    <pic:cNvPr id="490666577" name=""/>
                     <pic:cNvPicPr/>
                   </pic:nvPicPr>
                   <pic:blipFill>
@@ -293,7 +334,7 @@
                   <pic:spPr>
                     <a:xfrm>
                       <a:off x="0" y="0"/>
-                      <a:ext cx="5274310" cy="1840865"/>
+                      <a:ext cx="3496163" cy="5696745"/>
                     </a:xfrm>
                     <a:prstGeom prst="rect">
                       <a:avLst/>
@@ -475,11 +516,32 @@
         <w:t>Forest:</w:t>
       </w:r>
       <w:r>
-        <w:t xml:space="preserve"> Battle monsters to gain points and resources.</w:t>
-      </w:r>
-    </w:p>
-    <w:p>
-      <w:r>
+        <w:t xml:space="preserve"> Battle monsters to gain points and resources</w:t>
+      </w:r>
+      <w:r>
+        <w:rPr>
+          <w:rFonts w:hint="eastAsia"/>
+        </w:rPr>
+        <w:t>.</w:t>
+      </w:r>
+    </w:p>
+    <w:p/>
+    <w:p>
+      <w:pPr>
+        <w:rPr>
+          <w:b/>
+          <w:bCs/>
+          <w:sz w:val="28"/>
+          <w:szCs w:val="28"/>
+        </w:rPr>
+      </w:pPr>
+      <w:r>
+        <w:rPr>
+          <w:b/>
+          <w:bCs/>
+          <w:sz w:val="28"/>
+          <w:szCs w:val="28"/>
+        </w:rPr>
         <w:t>2. Popularity Rewards</w:t>
       </w:r>
     </w:p>
@@ -550,12 +612,11 @@
         <w:rPr>
           <w:noProof/>
         </w:rPr>
-        <w:lastRenderedPageBreak/>
         <w:drawing>
-          <wp:inline distT="0" distB="0" distL="0" distR="0" wp14:anchorId="01789930" wp14:editId="0A9970ED">
-            <wp:extent cx="1524213" cy="2715004"/>
-            <wp:effectExtent l="0" t="0" r="0" b="9525"/>
-            <wp:docPr id="9" name="圖片 9"/>
+          <wp:inline distT="0" distB="0" distL="0" distR="0" wp14:anchorId="21007C19" wp14:editId="2AA58D3F">
+            <wp:extent cx="1457528" cy="2124371"/>
+            <wp:effectExtent l="0" t="0" r="9525" b="9525"/>
+            <wp:docPr id="136838404" name="圖片 1"/>
             <wp:cNvGraphicFramePr>
               <a:graphicFrameLocks xmlns:a="http://schemas.openxmlformats.org/drawingml/2006/main" noChangeAspect="1"/>
             </wp:cNvGraphicFramePr>
@@ -563,7 +624,7 @@
               <a:graphicData uri="http://schemas.openxmlformats.org/drawingml/2006/picture">
                 <pic:pic xmlns:pic="http://schemas.openxmlformats.org/drawingml/2006/picture">
                   <pic:nvPicPr>
-                    <pic:cNvPr id="1" name=""/>
+                    <pic:cNvPr id="136838404" name=""/>
                     <pic:cNvPicPr/>
                   </pic:nvPicPr>
                   <pic:blipFill>
@@ -575,7 +636,7 @@
                   <pic:spPr>
                     <a:xfrm>
                       <a:off x="0" y="0"/>
-                      <a:ext cx="1524213" cy="2715004"/>
+                      <a:ext cx="1457528" cy="2124371"/>
                     </a:xfrm>
                     <a:prstGeom prst="rect">
                       <a:avLst/>
@@ -606,7 +667,21 @@
       </w:r>
     </w:p>
     <w:p>
-      <w:r>
+      <w:pPr>
+        <w:rPr>
+          <w:b/>
+          <w:bCs/>
+          <w:sz w:val="28"/>
+          <w:szCs w:val="28"/>
+        </w:rPr>
+      </w:pPr>
+      <w:r>
+        <w:rPr>
+          <w:b/>
+          <w:bCs/>
+          <w:sz w:val="28"/>
+          <w:szCs w:val="28"/>
+        </w:rPr>
         <w:t>3. Resource Usage</w:t>
       </w:r>
     </w:p>
@@ -630,73 +705,58 @@
         <w:t>Money:</w:t>
       </w:r>
       <w:r>
-        <w:t xml:space="preserve"> Buy items.</w:t>
-      </w:r>
-    </w:p>
-    <w:p>
-      <w:pPr>
-        <w:numPr>
-          <w:ilvl w:val="0"/>
-          <w:numId w:val="3"/>
-        </w:numPr>
-      </w:pPr>
-      <w:r>
-        <w:rPr>
-          <w:b/>
-          <w:bCs/>
-        </w:rPr>
-        <w:t>Beer:</w:t>
-      </w:r>
-      <w:r>
-        <w:t xml:space="preserve"> Restore 1 EP or increase max EP.</w:t>
-      </w:r>
-    </w:p>
-    <w:p>
-      <w:pPr>
-        <w:numPr>
-          <w:ilvl w:val="0"/>
-          <w:numId w:val="3"/>
-        </w:numPr>
-      </w:pPr>
-      <w:r>
-        <w:rPr>
-          <w:b/>
-          <w:bCs/>
-        </w:rPr>
-        <w:t>Blood Bag:</w:t>
-      </w:r>
-      <w:r>
-        <w:t xml:space="preserve"> Restore 1 HP or increase max HP.</w:t>
-      </w:r>
-    </w:p>
-    <w:p>
-      <w:pPr>
-        <w:numPr>
-          <w:ilvl w:val="0"/>
-          <w:numId w:val="3"/>
-        </w:numPr>
-      </w:pPr>
-      <w:r>
-        <w:rPr>
-          <w:b/>
-          <w:bCs/>
-        </w:rPr>
-        <w:t>EXP:</w:t>
-      </w:r>
-      <w:r>
-        <w:t xml:space="preserve"> Increase Attack or Defense.</w:t>
-      </w:r>
-    </w:p>
-    <w:p>
+        <w:t xml:space="preserve"> Buy items</w:t>
+      </w:r>
+      <w:r>
+        <w:rPr>
+          <w:rFonts w:hint="eastAsia"/>
+        </w:rPr>
+        <w:t xml:space="preserve">. </w:t>
+      </w:r>
+      <w:r>
+        <w:t xml:space="preserve">Every item has a specific </w:t>
+      </w:r>
+      <w:r>
+        <w:rPr>
+          <w:rFonts w:hint="eastAsia"/>
+        </w:rPr>
+        <w:t>size</w:t>
+      </w:r>
+      <w:r>
+        <w:t>. If the sum of all item</w:t>
+      </w:r>
+      <w:r>
+        <w:rPr>
+          <w:rFonts w:hint="eastAsia"/>
+        </w:rPr>
+        <w:t xml:space="preserve"> size</w:t>
+      </w:r>
+      <w:r>
+        <w:t xml:space="preserve">s exceeds the capacity limit, the player must decide whether to discard or </w:t>
+      </w:r>
+      <w:r>
+        <w:rPr>
+          <w:rFonts w:hint="eastAsia"/>
+        </w:rPr>
+        <w:t>use</w:t>
+      </w:r>
+      <w:r>
+        <w:t xml:space="preserve"> the overflow items at the end of this phase.</w:t>
+      </w:r>
+    </w:p>
+    <w:p>
+      <w:pPr>
+        <w:ind w:left="360"/>
+      </w:pPr>
       <w:r>
         <w:rPr>
           <w:noProof/>
         </w:rPr>
         <w:drawing>
-          <wp:inline distT="0" distB="0" distL="0" distR="0" wp14:anchorId="57DEB1F6" wp14:editId="1ACA77D4">
-            <wp:extent cx="5274310" cy="1557020"/>
-            <wp:effectExtent l="0" t="0" r="2540" b="5080"/>
-            <wp:docPr id="3" name="圖片 3"/>
+          <wp:inline distT="0" distB="0" distL="0" distR="0" wp14:anchorId="233E699A" wp14:editId="2C65EC93">
+            <wp:extent cx="3629532" cy="4267796"/>
+            <wp:effectExtent l="0" t="0" r="9525" b="0"/>
+            <wp:docPr id="370820463" name="圖片 1"/>
             <wp:cNvGraphicFramePr>
               <a:graphicFrameLocks xmlns:a="http://schemas.openxmlformats.org/drawingml/2006/main" noChangeAspect="1"/>
             </wp:cNvGraphicFramePr>
@@ -704,7 +764,7 @@
               <a:graphicData uri="http://schemas.openxmlformats.org/drawingml/2006/picture">
                 <pic:pic xmlns:pic="http://schemas.openxmlformats.org/drawingml/2006/picture">
                   <pic:nvPicPr>
-                    <pic:cNvPr id="1" name=""/>
+                    <pic:cNvPr id="370820463" name=""/>
                     <pic:cNvPicPr/>
                   </pic:nvPicPr>
                   <pic:blipFill>
@@ -716,7 +776,7 @@
                   <pic:spPr>
                     <a:xfrm>
                       <a:off x="0" y="0"/>
-                      <a:ext cx="5274310" cy="1557020"/>
+                      <a:ext cx="3629532" cy="4267796"/>
                     </a:xfrm>
                     <a:prstGeom prst="rect">
                       <a:avLst/>
@@ -730,16 +790,66 @@
       </w:r>
     </w:p>
     <w:p>
+      <w:pPr>
+        <w:numPr>
+          <w:ilvl w:val="0"/>
+          <w:numId w:val="3"/>
+        </w:numPr>
+      </w:pPr>
+      <w:r>
+        <w:rPr>
+          <w:b/>
+          <w:bCs/>
+        </w:rPr>
+        <w:t>Beer:</w:t>
+      </w:r>
+      <w:r>
+        <w:t xml:space="preserve"> Restore 1 EP or increase max EP</w:t>
+      </w:r>
+      <w:r>
+        <w:rPr>
+          <w:rFonts w:hint="eastAsia"/>
+        </w:rPr>
+        <w:t>.</w:t>
+      </w:r>
+    </w:p>
+    <w:p>
+      <w:pPr>
+        <w:numPr>
+          <w:ilvl w:val="0"/>
+          <w:numId w:val="3"/>
+        </w:numPr>
+      </w:pPr>
+      <w:r>
+        <w:rPr>
+          <w:b/>
+          <w:bCs/>
+        </w:rPr>
+        <w:t>Blood Bag:</w:t>
+      </w:r>
+      <w:r>
+        <w:t xml:space="preserve"> Restore 1 HP or increase max HP</w:t>
+      </w:r>
+      <w:r>
+        <w:rPr>
+          <w:rFonts w:hint="eastAsia"/>
+        </w:rPr>
+        <w:t>.</w:t>
+      </w:r>
+    </w:p>
+    <w:p>
+      <w:pPr>
+        <w:ind w:left="360"/>
+      </w:pPr>
       <w:r>
         <w:rPr>
           <w:noProof/>
         </w:rPr>
-        <w:lastRenderedPageBreak/>
         <w:drawing>
-          <wp:inline distT="0" distB="0" distL="0" distR="0" wp14:anchorId="278D874C" wp14:editId="7B8C2B26">
-            <wp:extent cx="1467055" cy="1962424"/>
-            <wp:effectExtent l="0" t="0" r="0" b="0"/>
-            <wp:docPr id="2" name="圖片 2"/>
+          <wp:inline distT="0" distB="0" distL="0" distR="0" wp14:anchorId="15A9D023" wp14:editId="2EA29898">
+            <wp:extent cx="1419423" cy="2114845"/>
+            <wp:effectExtent l="0" t="0" r="9525" b="0"/>
+            <wp:docPr id="1421872356" name="圖片 1"/>
             <wp:cNvGraphicFramePr>
               <a:graphicFrameLocks xmlns:a="http://schemas.openxmlformats.org/drawingml/2006/main" noChangeAspect="1"/>
             </wp:cNvGraphicFramePr>
@@ -747,7 +857,7 @@
               <a:graphicData uri="http://schemas.openxmlformats.org/drawingml/2006/picture">
                 <pic:pic xmlns:pic="http://schemas.openxmlformats.org/drawingml/2006/picture">
                   <pic:nvPicPr>
-                    <pic:cNvPr id="1" name=""/>
+                    <pic:cNvPr id="1421872356" name=""/>
                     <pic:cNvPicPr/>
                   </pic:nvPicPr>
                   <pic:blipFill>
@@ -759,7 +869,7 @@
                   <pic:spPr>
                     <a:xfrm>
                       <a:off x="0" y="0"/>
-                      <a:ext cx="1467055" cy="1962424"/>
+                      <a:ext cx="1419423" cy="2114845"/>
                     </a:xfrm>
                     <a:prstGeom prst="rect">
                       <a:avLst/>
@@ -773,6 +883,33 @@
       </w:r>
     </w:p>
     <w:p>
+      <w:pPr>
+        <w:numPr>
+          <w:ilvl w:val="0"/>
+          <w:numId w:val="3"/>
+        </w:numPr>
+      </w:pPr>
+      <w:r>
+        <w:rPr>
+          <w:b/>
+          <w:bCs/>
+        </w:rPr>
+        <w:t>EXP:</w:t>
+      </w:r>
+      <w:r>
+        <w:t xml:space="preserve"> Increase Attack or Defense</w:t>
+      </w:r>
+      <w:r>
+        <w:rPr>
+          <w:rFonts w:hint="eastAsia"/>
+        </w:rPr>
+        <w:t>.</w:t>
+      </w:r>
+    </w:p>
+    <w:p>
+      <w:pPr>
+        <w:ind w:firstLine="360"/>
+      </w:pPr>
       <w:r>
         <w:rPr>
           <w:noProof/>
@@ -815,7 +952,28 @@
       </w:r>
     </w:p>
     <w:p>
-      <w:r>
+      <w:pPr>
+        <w:rPr>
+          <w:rFonts w:hint="eastAsia"/>
+        </w:rPr>
+      </w:pPr>
+    </w:p>
+    <w:p>
+      <w:pPr>
+        <w:rPr>
+          <w:b/>
+          <w:bCs/>
+          <w:sz w:val="28"/>
+          <w:szCs w:val="28"/>
+        </w:rPr>
+      </w:pPr>
+      <w:r>
+        <w:rPr>
+          <w:b/>
+          <w:bCs/>
+          <w:sz w:val="28"/>
+          <w:szCs w:val="28"/>
+        </w:rPr>
         <w:t>4. Combat</w:t>
       </w:r>
     </w:p>
@@ -942,7 +1100,6 @@
         <w:rPr>
           <w:noProof/>
         </w:rPr>
-        <w:lastRenderedPageBreak/>
         <w:drawing>
           <wp:inline distT="0" distB="0" distL="0" distR="0" wp14:anchorId="697A13EB" wp14:editId="0B5B0FE4">
             <wp:extent cx="4629796" cy="3153215"/>
@@ -1029,7 +1186,6 @@
     </w:p>
     <w:p>
       <w:r>
-        <w:lastRenderedPageBreak/>
         <w:t>Once decided, the battle begins.</w:t>
       </w:r>
     </w:p>
@@ -1151,7 +1307,106 @@
         <w:t>Each time a player defeats a monster, they gain points and resources and advance on the Weapon Power track. Advancing on the track unlocks new skills.</w:t>
       </w:r>
     </w:p>
-    <w:p/>
+    <w:p>
+      <w:r>
+        <w:drawing>
+          <wp:inline distT="0" distB="0" distL="0" distR="0" wp14:anchorId="54F2D0C5" wp14:editId="023FE9A4">
+            <wp:extent cx="1991003" cy="1028844"/>
+            <wp:effectExtent l="0" t="0" r="0" b="0"/>
+            <wp:docPr id="1144942228" name="圖片 1"/>
+            <wp:cNvGraphicFramePr>
+              <a:graphicFrameLocks xmlns:a="http://schemas.openxmlformats.org/drawingml/2006/main" noChangeAspect="1"/>
+            </wp:cNvGraphicFramePr>
+            <a:graphic xmlns:a="http://schemas.openxmlformats.org/drawingml/2006/main">
+              <a:graphicData uri="http://schemas.openxmlformats.org/drawingml/2006/picture">
+                <pic:pic xmlns:pic="http://schemas.openxmlformats.org/drawingml/2006/picture">
+                  <pic:nvPicPr>
+                    <pic:cNvPr id="1144942228" name=""/>
+                    <pic:cNvPicPr/>
+                  </pic:nvPicPr>
+                  <pic:blipFill>
+                    <a:blip r:embed="rId13"/>
+                    <a:stretch>
+                      <a:fillRect/>
+                    </a:stretch>
+                  </pic:blipFill>
+                  <pic:spPr>
+                    <a:xfrm>
+                      <a:off x="0" y="0"/>
+                      <a:ext cx="1991003" cy="1028844"/>
+                    </a:xfrm>
+                    <a:prstGeom prst="rect">
+                      <a:avLst/>
+                    </a:prstGeom>
+                  </pic:spPr>
+                </pic:pic>
+              </a:graphicData>
+            </a:graphic>
+          </wp:inline>
+        </w:drawing>
+      </w:r>
+    </w:p>
+    <w:p>
+      <w:pPr>
+        <w:rPr>
+          <w:rFonts w:hint="eastAsia"/>
+        </w:rPr>
+      </w:pPr>
+      <w:r>
+        <w:rPr>
+          <w:rFonts w:hint="eastAsia"/>
+        </w:rPr>
+        <w:t xml:space="preserve">Gaining 2 weapon powers unlocks level 2 power; </w:t>
+      </w:r>
+      <w:r>
+        <w:rPr>
+          <w:rFonts w:hint="eastAsia"/>
+        </w:rPr>
+        <w:t xml:space="preserve">Gaining </w:t>
+      </w:r>
+      <w:r>
+        <w:rPr>
+          <w:rFonts w:hint="eastAsia"/>
+        </w:rPr>
+        <w:t>6</w:t>
+      </w:r>
+      <w:r>
+        <w:rPr>
+          <w:rFonts w:hint="eastAsia"/>
+        </w:rPr>
+        <w:t xml:space="preserve"> weapon power</w:t>
+      </w:r>
+      <w:r>
+        <w:rPr>
+          <w:rFonts w:hint="eastAsia"/>
+        </w:rPr>
+        <w:t>s</w:t>
+      </w:r>
+      <w:r>
+        <w:rPr>
+          <w:rFonts w:hint="eastAsia"/>
+        </w:rPr>
+        <w:t xml:space="preserve"> unlocks level </w:t>
+      </w:r>
+      <w:r>
+        <w:rPr>
+          <w:rFonts w:hint="eastAsia"/>
+        </w:rPr>
+        <w:t>3</w:t>
+      </w:r>
+      <w:r>
+        <w:rPr>
+          <w:rFonts w:hint="eastAsia"/>
+        </w:rPr>
+        <w:t xml:space="preserve"> power</w:t>
+      </w:r>
+      <w:r>
+        <w:rPr>
+          <w:rFonts w:hint="eastAsia"/>
+        </w:rPr>
+        <w:t>.</w:t>
+      </w:r>
+    </w:p>
     <w:sectPr>
       <w:pgSz w:w="11906" w:h="16838"/>
       <w:pgMar w:top="1440" w:right="1800" w:bottom="1440" w:left="1800" w:header="851" w:footer="992" w:gutter="0"/>

</xml_diff>